<commit_message>
Fixes + Summary + Editor + Code Clean + Other
</commit_message>
<xml_diff>
--- a/Assets/Template Documentation.docx
+++ b/Assets/Template Documentation.docx
@@ -391,6 +391,14 @@
               </w:rPr>
               <w:t>GameData</w:t>
             </w:r>
+            <w:r>
+              <w:rPr>
+                <w:rFonts w:ascii="Consolas" w:hAnsi="Consolas"/>
+                <w:sz w:val="32"/>
+                <w:lang w:val="en-US"/>
+              </w:rPr>
+              <w:t>Object</w:t>
+            </w:r>
             <w:proofErr w:type="spellEnd"/>
           </w:p>
         </w:tc>
@@ -479,7 +487,6 @@
               <w:rPr>
                 <w:rFonts w:ascii="Consolas" w:hAnsi="Consolas"/>
                 <w:sz w:val="24"/>
-                <w:lang w:val="en-US"/>
               </w:rPr>
             </w:pPr>
             <w:r>
@@ -587,7 +594,6 @@
               <w:rPr>
                 <w:rFonts w:ascii="Consolas" w:hAnsi="Consolas"/>
                 <w:sz w:val="24"/>
-                <w:lang w:val="en-US"/>
               </w:rPr>
               <w:t xml:space="preserve"> </w:t>
             </w:r>
@@ -602,7 +608,6 @@
               <w:rPr>
                 <w:rFonts w:ascii="Consolas" w:hAnsi="Consolas"/>
                 <w:sz w:val="24"/>
-                <w:lang w:val="en-US"/>
               </w:rPr>
               <w:t>“</w:t>
             </w:r>
@@ -620,7 +625,6 @@
               <w:rPr>
                 <w:rFonts w:ascii="Consolas" w:hAnsi="Consolas"/>
                 <w:sz w:val="24"/>
-                <w:lang w:val="en-US"/>
               </w:rPr>
               <w:t>”</w:t>
             </w:r>
@@ -775,6 +779,7 @@
           <w:rFonts w:ascii="Consolas" w:hAnsi="Consolas"/>
           <w:b/>
           <w:sz w:val="44"/>
+          <w:lang w:val="en-US"/>
         </w:rPr>
       </w:pPr>
     </w:p>
@@ -811,7 +816,7 @@
                 <w:sz w:val="32"/>
                 <w:lang w:val="en-US"/>
               </w:rPr>
-              <w:t>GameTypes</w:t>
+              <w:t>GameDatasManagerObject</w:t>
             </w:r>
             <w:proofErr w:type="spellEnd"/>
           </w:p>
@@ -956,9 +961,8 @@
               <w:rPr>
                 <w:rFonts w:ascii="Consolas" w:hAnsi="Consolas"/>
                 <w:sz w:val="24"/>
-                <w:lang w:val="en-US"/>
-              </w:rPr>
-              <w:t>GameTypesObject</w:t>
+              </w:rPr>
+              <w:t>GameDatasManagerObject</w:t>
             </w:r>
             <w:proofErr w:type="spellEnd"/>
             <w:r>
@@ -1051,7 +1055,7 @@
                 <w:sz w:val="32"/>
                 <w:lang w:val="en-US"/>
               </w:rPr>
-              <w:t>SavesGame</w:t>
+              <w:t>AbstractSavesDataObject</w:t>
             </w:r>
             <w:proofErr w:type="spellEnd"/>
           </w:p>
@@ -1225,7 +1229,14 @@
                 <w:rFonts w:ascii="Consolas" w:hAnsi="Consolas"/>
                 <w:sz w:val="24"/>
               </w:rPr>
-              <w:t xml:space="preserve">- </w:t>
+              <w:t>–</w:t>
+            </w:r>
+            <w:r>
+              <w:rPr>
+                <w:rFonts w:ascii="Consolas" w:hAnsi="Consolas"/>
+                <w:sz w:val="24"/>
+              </w:rPr>
+              <w:t xml:space="preserve"> </w:t>
             </w:r>
             <w:proofErr w:type="spellStart"/>
             <w:r>
@@ -1237,6 +1248,175 @@
               <w:t>PrefsValues</w:t>
             </w:r>
             <w:proofErr w:type="spellEnd"/>
+          </w:p>
+          <w:p>
+            <w:pPr>
+              <w:rPr>
+                <w:rFonts w:ascii="Consolas" w:hAnsi="Consolas"/>
+                <w:sz w:val="24"/>
+              </w:rPr>
+            </w:pPr>
+          </w:p>
+          <w:p>
+            <w:pPr>
+              <w:rPr>
+                <w:rFonts w:ascii="Consolas" w:hAnsi="Consolas"/>
+                <w:sz w:val="24"/>
+              </w:rPr>
+            </w:pPr>
+            <w:r>
+              <w:rPr>
+                <w:rFonts w:ascii="Consolas" w:hAnsi="Consolas"/>
+                <w:sz w:val="24"/>
+              </w:rPr>
+              <w:t xml:space="preserve">Хранится в </w:t>
+            </w:r>
+            <w:proofErr w:type="spellStart"/>
+            <w:r>
+              <w:rPr>
+                <w:rFonts w:ascii="Consolas" w:hAnsi="Consolas"/>
+                <w:b/>
+                <w:sz w:val="24"/>
+                <w:lang w:val="en-US"/>
+              </w:rPr>
+              <w:t>GameData</w:t>
+            </w:r>
+            <w:proofErr w:type="spellEnd"/>
+            <w:r>
+              <w:rPr>
+                <w:rFonts w:ascii="Consolas" w:hAnsi="Consolas"/>
+                <w:b/>
+                <w:sz w:val="24"/>
+              </w:rPr>
+              <w:t>.</w:t>
+            </w:r>
+            <w:r>
+              <w:rPr>
+                <w:rFonts w:ascii="Consolas" w:hAnsi="Consolas"/>
+                <w:b/>
+                <w:sz w:val="24"/>
+                <w:lang w:val="en-US"/>
+              </w:rPr>
+              <w:t>main</w:t>
+            </w:r>
+            <w:r>
+              <w:rPr>
+                <w:rFonts w:ascii="Consolas" w:hAnsi="Consolas"/>
+                <w:b/>
+                <w:sz w:val="24"/>
+              </w:rPr>
+              <w:t>.</w:t>
+            </w:r>
+            <w:r>
+              <w:rPr>
+                <w:rFonts w:ascii="Consolas" w:hAnsi="Consolas"/>
+                <w:b/>
+                <w:sz w:val="24"/>
+                <w:lang w:val="en-US"/>
+              </w:rPr>
+              <w:t>saves</w:t>
+            </w:r>
+          </w:p>
+        </w:tc>
+      </w:tr>
+    </w:tbl>
+    <w:p>
+      <w:pPr>
+        <w:rPr>
+          <w:rFonts w:ascii="Consolas" w:hAnsi="Consolas"/>
+          <w:b/>
+          <w:sz w:val="44"/>
+        </w:rPr>
+      </w:pPr>
+    </w:p>
+    <w:tbl>
+      <w:tblPr>
+        <w:tblStyle w:val="a4"/>
+        <w:tblW w:w="0" w:type="auto"/>
+        <w:tblLook w:val="04A0" w:firstRow="1" w:lastRow="0" w:firstColumn="1" w:lastColumn="0" w:noHBand="0" w:noVBand="1"/>
+      </w:tblPr>
+      <w:tblGrid>
+        <w:gridCol w:w="9345"/>
+      </w:tblGrid>
+      <w:tr>
+        <w:tc>
+          <w:tcPr>
+            <w:tcW w:w="9345" w:type="dxa"/>
+          </w:tcPr>
+          <w:p>
+            <w:pPr>
+              <w:jc w:val="center"/>
+              <w:rPr>
+                <w:rFonts w:ascii="Consolas" w:hAnsi="Consolas"/>
+                <w:b/>
+                <w:sz w:val="28"/>
+                <w:lang w:val="en-US"/>
+              </w:rPr>
+            </w:pPr>
+            <w:proofErr w:type="spellStart"/>
+            <w:r>
+              <w:rPr>
+                <w:rFonts w:ascii="Consolas" w:hAnsi="Consolas"/>
+                <w:sz w:val="32"/>
+                <w:lang w:val="en-US"/>
+              </w:rPr>
+              <w:t>SavesDataObject</w:t>
+            </w:r>
+            <w:proofErr w:type="spellEnd"/>
+          </w:p>
+        </w:tc>
+      </w:tr>
+      <w:tr>
+        <w:tc>
+          <w:tcPr>
+            <w:tcW w:w="9345" w:type="dxa"/>
+          </w:tcPr>
+          <w:p>
+            <w:pPr>
+              <w:rPr>
+                <w:rFonts w:ascii="Consolas" w:hAnsi="Consolas"/>
+                <w:sz w:val="24"/>
+              </w:rPr>
+            </w:pPr>
+            <w:r>
+              <w:rPr>
+                <w:rFonts w:ascii="Consolas" w:hAnsi="Consolas"/>
+                <w:sz w:val="24"/>
+              </w:rPr>
+              <w:t xml:space="preserve">Наследник от абстракции </w:t>
+            </w:r>
+            <w:proofErr w:type="spellStart"/>
+            <w:r>
+              <w:rPr>
+                <w:rFonts w:ascii="Consolas" w:hAnsi="Consolas"/>
+                <w:sz w:val="24"/>
+              </w:rPr>
+              <w:t>AbstractSavesDataObject</w:t>
+            </w:r>
+            <w:proofErr w:type="spellEnd"/>
+            <w:r>
+              <w:rPr>
+                <w:rFonts w:ascii="Consolas" w:hAnsi="Consolas"/>
+                <w:sz w:val="24"/>
+              </w:rPr>
+              <w:t xml:space="preserve">. При создании других наследников можно будет сделать </w:t>
+            </w:r>
+            <w:proofErr w:type="spellStart"/>
+            <w:r>
+              <w:rPr>
+                <w:rFonts w:ascii="Consolas" w:hAnsi="Consolas"/>
+                <w:sz w:val="24"/>
+              </w:rPr>
+              <w:t>оверрайд</w:t>
+            </w:r>
+            <w:proofErr w:type="spellEnd"/>
+            <w:r>
+              <w:rPr>
+                <w:rFonts w:ascii="Consolas" w:hAnsi="Consolas"/>
+                <w:sz w:val="24"/>
+              </w:rPr>
+              <w:t xml:space="preserve"> виртуальных методов для реализации разных типов сохранений. </w:t>
+            </w:r>
           </w:p>
         </w:tc>
       </w:tr>
@@ -1278,7 +1458,6 @@
           <w:rFonts w:ascii="Consolas" w:hAnsi="Consolas"/>
           <w:b/>
           <w:sz w:val="44"/>
-          <w:lang w:val="en-US"/>
         </w:rPr>
       </w:pPr>
       <w:r>
@@ -1299,13 +1478,14 @@
       </w:tblPr>
       <w:tblGrid>
         <w:gridCol w:w="4708"/>
-        <w:gridCol w:w="4637"/>
+        <w:gridCol w:w="1383"/>
+        <w:gridCol w:w="3254"/>
       </w:tblGrid>
       <w:tr>
         <w:tc>
           <w:tcPr>
             <w:tcW w:w="9345" w:type="dxa"/>
-            <w:gridSpan w:val="2"/>
+            <w:gridSpan w:val="3"/>
           </w:tcPr>
           <w:p>
             <w:pPr>
@@ -1314,7 +1494,6 @@
                 <w:rFonts w:ascii="Consolas" w:hAnsi="Consolas"/>
                 <w:b/>
                 <w:sz w:val="28"/>
-                <w:lang w:val="en-US"/>
               </w:rPr>
             </w:pPr>
             <w:proofErr w:type="spellStart"/>
@@ -1334,7 +1513,7 @@
         <w:tc>
           <w:tcPr>
             <w:tcW w:w="9345" w:type="dxa"/>
-            <w:gridSpan w:val="2"/>
+            <w:gridSpan w:val="3"/>
           </w:tcPr>
           <w:p>
             <w:pPr>
@@ -1364,21 +1543,7 @@
                 <w:rFonts w:ascii="Consolas" w:hAnsi="Consolas"/>
                 <w:sz w:val="24"/>
               </w:rPr>
-              <w:t xml:space="preserve">, в зависимости от данных строит уровень, </w:t>
-            </w:r>
-            <w:r>
-              <w:rPr>
-                <w:rFonts w:ascii="Consolas" w:hAnsi="Consolas"/>
-                <w:sz w:val="24"/>
-              </w:rPr>
-              <w:t>управляет уровнями</w:t>
-            </w:r>
-            <w:r>
-              <w:rPr>
-                <w:rFonts w:ascii="Consolas" w:hAnsi="Consolas"/>
-                <w:sz w:val="24"/>
-              </w:rPr>
-              <w:t xml:space="preserve"> и вызывает список </w:t>
+              <w:t xml:space="preserve">, в зависимости от данных строит уровень, управляет уровнями и вызывает список </w:t>
             </w:r>
             <w:proofErr w:type="spellStart"/>
             <w:r>
@@ -1537,135 +1702,8 @@
                 <w:sz w:val="24"/>
                 <w:lang w:val="en-US"/>
               </w:rPr>
-              <w:t xml:space="preserve"> = delegate </w:t>
-            </w:r>
-            <w:proofErr w:type="gramStart"/>
-            <w:r>
-              <w:rPr>
-                <w:rFonts w:ascii="Consolas" w:hAnsi="Consolas"/>
-                <w:sz w:val="24"/>
-                <w:lang w:val="en-US"/>
-              </w:rPr>
-              <w:t>{ }</w:t>
-            </w:r>
-            <w:proofErr w:type="gramEnd"/>
-            <w:r>
-              <w:rPr>
-                <w:rFonts w:ascii="Consolas" w:hAnsi="Consolas"/>
-                <w:sz w:val="24"/>
-                <w:lang w:val="en-US"/>
-              </w:rPr>
-              <w:t>;</w:t>
-            </w:r>
-          </w:p>
-          <w:p>
-            <w:pPr>
-              <w:pStyle w:val="a3"/>
-              <w:numPr>
-                <w:ilvl w:val="0"/>
-                <w:numId w:val="2"/>
-              </w:numPr>
-              <w:rPr>
-                <w:rFonts w:ascii="Consolas" w:hAnsi="Consolas"/>
-                <w:sz w:val="24"/>
-                <w:lang w:val="en-US"/>
-              </w:rPr>
-            </w:pPr>
-            <w:proofErr w:type="spellStart"/>
-            <w:r>
-              <w:rPr>
-                <w:rFonts w:ascii="Consolas" w:hAnsi="Consolas"/>
-                <w:sz w:val="24"/>
-                <w:lang w:val="en-US"/>
-              </w:rPr>
-              <w:t>LevelWin</w:t>
-            </w:r>
-            <w:proofErr w:type="spellEnd"/>
-            <w:r>
-              <w:rPr>
-                <w:rFonts w:ascii="Consolas" w:hAnsi="Consolas"/>
-                <w:sz w:val="24"/>
-                <w:lang w:val="en-US"/>
-              </w:rPr>
-              <w:t xml:space="preserve"> = delegate </w:t>
-            </w:r>
-            <w:proofErr w:type="gramStart"/>
-            <w:r>
-              <w:rPr>
-                <w:rFonts w:ascii="Consolas" w:hAnsi="Consolas"/>
-                <w:sz w:val="24"/>
-                <w:lang w:val="en-US"/>
-              </w:rPr>
-              <w:t>{ }</w:t>
-            </w:r>
-            <w:proofErr w:type="gramEnd"/>
-            <w:r>
-              <w:rPr>
-                <w:rFonts w:ascii="Consolas" w:hAnsi="Consolas"/>
-                <w:sz w:val="24"/>
-                <w:lang w:val="en-US"/>
-              </w:rPr>
-              <w:t>;</w:t>
-            </w:r>
-          </w:p>
-          <w:p>
-            <w:pPr>
-              <w:pStyle w:val="a3"/>
-              <w:numPr>
-                <w:ilvl w:val="0"/>
-                <w:numId w:val="2"/>
-              </w:numPr>
-              <w:rPr>
-                <w:rFonts w:ascii="Consolas" w:hAnsi="Consolas"/>
-                <w:sz w:val="24"/>
-                <w:lang w:val="en-US"/>
-              </w:rPr>
-            </w:pPr>
-            <w:proofErr w:type="spellStart"/>
-            <w:r>
-              <w:rPr>
-                <w:rFonts w:ascii="Consolas" w:hAnsi="Consolas"/>
-                <w:sz w:val="24"/>
-                <w:lang w:val="en-US"/>
-              </w:rPr>
-              <w:t>LevelLoose</w:t>
-            </w:r>
-            <w:proofErr w:type="spellEnd"/>
-            <w:r>
-              <w:rPr>
-                <w:rFonts w:ascii="Consolas" w:hAnsi="Consolas"/>
-                <w:sz w:val="24"/>
-                <w:lang w:val="en-US"/>
-              </w:rPr>
-              <w:t xml:space="preserve"> = delegate </w:t>
-            </w:r>
-            <w:proofErr w:type="gramStart"/>
-            <w:r>
-              <w:rPr>
-                <w:rFonts w:ascii="Consolas" w:hAnsi="Consolas"/>
-                <w:sz w:val="24"/>
-                <w:lang w:val="en-US"/>
-              </w:rPr>
-              <w:t>{ }</w:t>
-            </w:r>
-            <w:proofErr w:type="gramEnd"/>
-            <w:r>
-              <w:rPr>
-                <w:rFonts w:ascii="Consolas" w:hAnsi="Consolas"/>
-                <w:sz w:val="24"/>
-                <w:lang w:val="en-US"/>
-              </w:rPr>
-              <w:t>;</w:t>
-            </w:r>
-          </w:p>
-          <w:p>
-            <w:pPr>
-              <w:rPr>
-                <w:rFonts w:ascii="Consolas" w:hAnsi="Consolas"/>
-                <w:sz w:val="24"/>
-                <w:lang w:val="en-US"/>
-              </w:rPr>
-            </w:pPr>
+              <w:t xml:space="preserve"> = delegate { };</w:t>
+            </w:r>
           </w:p>
         </w:tc>
       </w:tr>
@@ -1673,7 +1711,7 @@
         <w:tc>
           <w:tcPr>
             <w:tcW w:w="9345" w:type="dxa"/>
-            <w:gridSpan w:val="2"/>
+            <w:gridSpan w:val="3"/>
           </w:tcPr>
           <w:p>
             <w:pPr>
@@ -1768,6 +1806,7 @@
         <w:tc>
           <w:tcPr>
             <w:tcW w:w="4637" w:type="dxa"/>
+            <w:gridSpan w:val="2"/>
           </w:tcPr>
           <w:p>
             <w:pPr>
@@ -1881,6 +1920,7 @@
         <w:tc>
           <w:tcPr>
             <w:tcW w:w="4637" w:type="dxa"/>
+            <w:gridSpan w:val="2"/>
           </w:tcPr>
           <w:p>
             <w:pPr>
@@ -1978,6 +2018,7 @@
         <w:tc>
           <w:tcPr>
             <w:tcW w:w="4637" w:type="dxa"/>
+            <w:gridSpan w:val="2"/>
           </w:tcPr>
           <w:p>
             <w:pPr>
@@ -2068,6 +2109,7 @@
         <w:tc>
           <w:tcPr>
             <w:tcW w:w="4637" w:type="dxa"/>
+            <w:gridSpan w:val="2"/>
           </w:tcPr>
           <w:p>
             <w:pPr>
@@ -2085,6 +2127,549 @@
             </w:r>
           </w:p>
         </w:tc>
+      </w:tr>
+      <w:tr>
+        <w:tc>
+          <w:tcPr>
+            <w:tcW w:w="9345" w:type="dxa"/>
+            <w:gridSpan w:val="3"/>
+          </w:tcPr>
+          <w:p>
+            <w:pPr>
+              <w:jc w:val="center"/>
+            </w:pPr>
+            <w:r>
+              <w:rPr>
+                <w:rFonts w:ascii="Consolas" w:hAnsi="Consolas"/>
+                <w:sz w:val="24"/>
+              </w:rPr>
+              <w:t xml:space="preserve">Статические </w:t>
+            </w:r>
+            <w:r>
+              <w:rPr>
+                <w:rFonts w:ascii="Consolas" w:hAnsi="Consolas"/>
+                <w:sz w:val="24"/>
+              </w:rPr>
+              <w:t>свойства</w:t>
+            </w:r>
+          </w:p>
+        </w:tc>
+      </w:tr>
+      <w:tr>
+        <w:tc>
+          <w:tcPr>
+            <w:tcW w:w="6091" w:type="dxa"/>
+            <w:gridSpan w:val="2"/>
+          </w:tcPr>
+          <w:p>
+            <w:pPr>
+              <w:rPr>
+                <w:rFonts w:ascii="Consolas" w:hAnsi="Consolas"/>
+                <w:sz w:val="24"/>
+              </w:rPr>
+            </w:pPr>
+            <w:proofErr w:type="spellStart"/>
+            <w:r>
+              <w:rPr>
+                <w:rFonts w:ascii="Consolas" w:hAnsi="Consolas" w:cs="Consolas"/>
+                <w:color w:val="000000" w:themeColor="text1"/>
+                <w:sz w:val="19"/>
+                <w:szCs w:val="19"/>
+                <w:lang w:val="en-US"/>
+              </w:rPr>
+              <w:t>GameManger</w:t>
+            </w:r>
+            <w:proofErr w:type="spellEnd"/>
+            <w:r>
+              <w:rPr>
+                <w:rFonts w:ascii="Consolas" w:hAnsi="Consolas" w:cs="Consolas"/>
+                <w:color w:val="000000" w:themeColor="text1"/>
+                <w:sz w:val="19"/>
+                <w:szCs w:val="19"/>
+                <w:lang w:val="en-US"/>
+              </w:rPr>
+              <w:t xml:space="preserve"> instance</w:t>
+            </w:r>
+          </w:p>
+        </w:tc>
+        <w:tc>
+          <w:tcPr>
+            <w:tcW w:w="3254" w:type="dxa"/>
+          </w:tcPr>
+          <w:p>
+            <w:pPr>
+              <w:rPr>
+                <w:rFonts w:ascii="Consolas" w:hAnsi="Consolas"/>
+                <w:sz w:val="24"/>
+              </w:rPr>
+            </w:pPr>
+            <w:r>
+              <w:rPr>
+                <w:rFonts w:ascii="Consolas" w:hAnsi="Consolas"/>
+                <w:b/>
+                <w:sz w:val="24"/>
+                <w:lang w:val="en-US"/>
+              </w:rPr>
+              <w:t>Singleton</w:t>
+            </w:r>
+          </w:p>
+        </w:tc>
+      </w:tr>
+      <w:tr>
+        <w:tc>
+          <w:tcPr>
+            <w:tcW w:w="6091" w:type="dxa"/>
+            <w:gridSpan w:val="2"/>
+          </w:tcPr>
+          <w:p>
+            <w:pPr>
+              <w:rPr>
+                <w:rFonts w:ascii="Consolas" w:hAnsi="Consolas" w:cs="Consolas"/>
+                <w:color w:val="000000" w:themeColor="text1"/>
+                <w:sz w:val="19"/>
+                <w:szCs w:val="19"/>
+                <w:lang w:val="en-US"/>
+              </w:rPr>
+            </w:pPr>
+            <w:r>
+              <w:rPr>
+                <w:rFonts w:ascii="Consolas" w:hAnsi="Consolas" w:cs="Consolas"/>
+                <w:color w:val="0000FF"/>
+                <w:sz w:val="19"/>
+                <w:szCs w:val="19"/>
+                <w:lang w:val="en-US"/>
+              </w:rPr>
+              <w:t>static</w:t>
+            </w:r>
+            <w:r>
+              <w:rPr>
+                <w:rFonts w:ascii="Consolas" w:hAnsi="Consolas" w:cs="Consolas"/>
+                <w:color w:val="000000"/>
+                <w:sz w:val="19"/>
+                <w:szCs w:val="19"/>
+                <w:lang w:val="en-US"/>
+              </w:rPr>
+              <w:t xml:space="preserve"> </w:t>
+            </w:r>
+            <w:proofErr w:type="spellStart"/>
+            <w:r>
+              <w:rPr>
+                <w:rFonts w:ascii="Consolas" w:hAnsi="Consolas" w:cs="Consolas"/>
+                <w:color w:val="000000"/>
+                <w:sz w:val="19"/>
+                <w:szCs w:val="19"/>
+                <w:lang w:val="en-US"/>
+              </w:rPr>
+              <w:t>LevelManager</w:t>
+            </w:r>
+            <w:proofErr w:type="spellEnd"/>
+            <w:r>
+              <w:rPr>
+                <w:rFonts w:ascii="Consolas" w:hAnsi="Consolas" w:cs="Consolas"/>
+                <w:color w:val="000000"/>
+                <w:sz w:val="19"/>
+                <w:szCs w:val="19"/>
+                <w:lang w:val="en-US"/>
+              </w:rPr>
+              <w:t xml:space="preserve"> </w:t>
+            </w:r>
+            <w:proofErr w:type="spellStart"/>
+            <w:r>
+              <w:rPr>
+                <w:rFonts w:ascii="Consolas" w:hAnsi="Consolas" w:cs="Consolas"/>
+                <w:color w:val="000000"/>
+                <w:sz w:val="19"/>
+                <w:szCs w:val="19"/>
+                <w:lang w:val="en-US"/>
+              </w:rPr>
+              <w:t>currentLevel</w:t>
+            </w:r>
+            <w:proofErr w:type="spellEnd"/>
+            <w:r>
+              <w:rPr>
+                <w:rFonts w:ascii="Consolas" w:hAnsi="Consolas" w:cs="Consolas"/>
+                <w:color w:val="000000"/>
+                <w:sz w:val="19"/>
+                <w:szCs w:val="19"/>
+                <w:lang w:val="en-US"/>
+              </w:rPr>
+              <w:t xml:space="preserve"> { </w:t>
+            </w:r>
+            <w:r>
+              <w:rPr>
+                <w:rFonts w:ascii="Consolas" w:hAnsi="Consolas" w:cs="Consolas"/>
+                <w:color w:val="0000FF"/>
+                <w:sz w:val="19"/>
+                <w:szCs w:val="19"/>
+                <w:lang w:val="en-US"/>
+              </w:rPr>
+              <w:t>get</w:t>
+            </w:r>
+            <w:r>
+              <w:rPr>
+                <w:rFonts w:ascii="Consolas" w:hAnsi="Consolas" w:cs="Consolas"/>
+                <w:color w:val="000000"/>
+                <w:sz w:val="19"/>
+                <w:szCs w:val="19"/>
+                <w:lang w:val="en-US"/>
+              </w:rPr>
+              <w:t xml:space="preserve">; </w:t>
+            </w:r>
+            <w:r>
+              <w:rPr>
+                <w:rFonts w:ascii="Consolas" w:hAnsi="Consolas" w:cs="Consolas"/>
+                <w:color w:val="0000FF"/>
+                <w:sz w:val="19"/>
+                <w:szCs w:val="19"/>
+                <w:lang w:val="en-US"/>
+              </w:rPr>
+              <w:t>private</w:t>
+            </w:r>
+            <w:r>
+              <w:rPr>
+                <w:rFonts w:ascii="Consolas" w:hAnsi="Consolas" w:cs="Consolas"/>
+                <w:color w:val="000000"/>
+                <w:sz w:val="19"/>
+                <w:szCs w:val="19"/>
+                <w:lang w:val="en-US"/>
+              </w:rPr>
+              <w:t xml:space="preserve"> </w:t>
+            </w:r>
+            <w:r>
+              <w:rPr>
+                <w:rFonts w:ascii="Consolas" w:hAnsi="Consolas" w:cs="Consolas"/>
+                <w:color w:val="0000FF"/>
+                <w:sz w:val="19"/>
+                <w:szCs w:val="19"/>
+                <w:lang w:val="en-US"/>
+              </w:rPr>
+              <w:t>set</w:t>
+            </w:r>
+            <w:r>
+              <w:rPr>
+                <w:rFonts w:ascii="Consolas" w:hAnsi="Consolas" w:cs="Consolas"/>
+                <w:color w:val="000000"/>
+                <w:sz w:val="19"/>
+                <w:szCs w:val="19"/>
+                <w:lang w:val="en-US"/>
+              </w:rPr>
+              <w:t>; }</w:t>
+            </w:r>
+          </w:p>
+        </w:tc>
+        <w:tc>
+          <w:tcPr>
+            <w:tcW w:w="3254" w:type="dxa"/>
+          </w:tcPr>
+          <w:p>
+            <w:pPr>
+              <w:rPr>
+                <w:rFonts w:ascii="Consolas" w:hAnsi="Consolas"/>
+                <w:sz w:val="24"/>
+              </w:rPr>
+            </w:pPr>
+            <w:r>
+              <w:rPr>
+                <w:rFonts w:ascii="Consolas" w:hAnsi="Consolas"/>
+                <w:sz w:val="24"/>
+              </w:rPr>
+              <w:t>Менеджер уровня</w:t>
+            </w:r>
+          </w:p>
+        </w:tc>
+      </w:tr>
+      <w:tr>
+        <w:tc>
+          <w:tcPr>
+            <w:tcW w:w="6091" w:type="dxa"/>
+            <w:gridSpan w:val="2"/>
+          </w:tcPr>
+          <w:p>
+            <w:pPr>
+              <w:rPr>
+                <w:rFonts w:ascii="Consolas" w:hAnsi="Consolas" w:cs="Consolas"/>
+                <w:color w:val="000000" w:themeColor="text1"/>
+                <w:sz w:val="19"/>
+                <w:szCs w:val="19"/>
+                <w:lang w:val="en-US"/>
+              </w:rPr>
+            </w:pPr>
+            <w:r>
+              <w:rPr>
+                <w:rFonts w:ascii="Consolas" w:hAnsi="Consolas" w:cs="Consolas"/>
+                <w:color w:val="0000FF"/>
+                <w:sz w:val="19"/>
+                <w:szCs w:val="19"/>
+                <w:lang w:val="en-US"/>
+              </w:rPr>
+              <w:t>static</w:t>
+            </w:r>
+            <w:r>
+              <w:rPr>
+                <w:rFonts w:ascii="Consolas" w:hAnsi="Consolas" w:cs="Consolas"/>
+                <w:color w:val="000000"/>
+                <w:sz w:val="19"/>
+                <w:szCs w:val="19"/>
+                <w:lang w:val="en-US"/>
+              </w:rPr>
+              <w:t xml:space="preserve"> </w:t>
+            </w:r>
+            <w:proofErr w:type="spellStart"/>
+            <w:r>
+              <w:rPr>
+                <w:rFonts w:ascii="Consolas" w:hAnsi="Consolas" w:cs="Consolas"/>
+                <w:color w:val="000000"/>
+                <w:sz w:val="19"/>
+                <w:szCs w:val="19"/>
+                <w:lang w:val="en-US"/>
+              </w:rPr>
+              <w:t>GameObject</w:t>
+            </w:r>
+            <w:proofErr w:type="spellEnd"/>
+            <w:r>
+              <w:rPr>
+                <w:rFonts w:ascii="Consolas" w:hAnsi="Consolas" w:cs="Consolas"/>
+                <w:color w:val="000000"/>
+                <w:sz w:val="19"/>
+                <w:szCs w:val="19"/>
+                <w:lang w:val="en-US"/>
+              </w:rPr>
+              <w:t xml:space="preserve"> player { </w:t>
+            </w:r>
+            <w:r>
+              <w:rPr>
+                <w:rFonts w:ascii="Consolas" w:hAnsi="Consolas" w:cs="Consolas"/>
+                <w:color w:val="0000FF"/>
+                <w:sz w:val="19"/>
+                <w:szCs w:val="19"/>
+                <w:lang w:val="en-US"/>
+              </w:rPr>
+              <w:t>get</w:t>
+            </w:r>
+            <w:r>
+              <w:rPr>
+                <w:rFonts w:ascii="Consolas" w:hAnsi="Consolas" w:cs="Consolas"/>
+                <w:color w:val="000000"/>
+                <w:sz w:val="19"/>
+                <w:szCs w:val="19"/>
+                <w:lang w:val="en-US"/>
+              </w:rPr>
+              <w:t xml:space="preserve">; </w:t>
+            </w:r>
+            <w:r>
+              <w:rPr>
+                <w:rFonts w:ascii="Consolas" w:hAnsi="Consolas" w:cs="Consolas"/>
+                <w:color w:val="0000FF"/>
+                <w:sz w:val="19"/>
+                <w:szCs w:val="19"/>
+                <w:lang w:val="en-US"/>
+              </w:rPr>
+              <w:t>private</w:t>
+            </w:r>
+            <w:r>
+              <w:rPr>
+                <w:rFonts w:ascii="Consolas" w:hAnsi="Consolas" w:cs="Consolas"/>
+                <w:color w:val="000000"/>
+                <w:sz w:val="19"/>
+                <w:szCs w:val="19"/>
+                <w:lang w:val="en-US"/>
+              </w:rPr>
+              <w:t xml:space="preserve"> </w:t>
+            </w:r>
+            <w:r>
+              <w:rPr>
+                <w:rFonts w:ascii="Consolas" w:hAnsi="Consolas" w:cs="Consolas"/>
+                <w:color w:val="0000FF"/>
+                <w:sz w:val="19"/>
+                <w:szCs w:val="19"/>
+                <w:lang w:val="en-US"/>
+              </w:rPr>
+              <w:t>set</w:t>
+            </w:r>
+            <w:r>
+              <w:rPr>
+                <w:rFonts w:ascii="Consolas" w:hAnsi="Consolas" w:cs="Consolas"/>
+                <w:color w:val="000000"/>
+                <w:sz w:val="19"/>
+                <w:szCs w:val="19"/>
+                <w:lang w:val="en-US"/>
+              </w:rPr>
+              <w:t>; }</w:t>
+            </w:r>
+          </w:p>
+        </w:tc>
+        <w:tc>
+          <w:tcPr>
+            <w:tcW w:w="3254" w:type="dxa"/>
+          </w:tcPr>
+          <w:p>
+            <w:pPr>
+              <w:rPr>
+                <w:rFonts w:ascii="Consolas" w:hAnsi="Consolas"/>
+                <w:sz w:val="24"/>
+              </w:rPr>
+            </w:pPr>
+            <w:r>
+              <w:rPr>
+                <w:rFonts w:ascii="Consolas" w:hAnsi="Consolas"/>
+                <w:sz w:val="24"/>
+              </w:rPr>
+              <w:t>Текущий игрок</w:t>
+            </w:r>
+          </w:p>
+        </w:tc>
+      </w:tr>
+      <w:tr>
+        <w:tc>
+          <w:tcPr>
+            <w:tcW w:w="6091" w:type="dxa"/>
+            <w:gridSpan w:val="2"/>
+          </w:tcPr>
+          <w:p>
+            <w:pPr>
+              <w:rPr>
+                <w:rFonts w:ascii="Consolas" w:hAnsi="Consolas" w:cs="Consolas"/>
+                <w:color w:val="000000" w:themeColor="text1"/>
+                <w:sz w:val="19"/>
+                <w:szCs w:val="19"/>
+                <w:lang w:val="en-US"/>
+              </w:rPr>
+            </w:pPr>
+            <w:r>
+              <w:rPr>
+                <w:rFonts w:ascii="Consolas" w:hAnsi="Consolas" w:cs="Consolas"/>
+                <w:color w:val="0000FF"/>
+                <w:sz w:val="19"/>
+                <w:szCs w:val="19"/>
+                <w:lang w:val="en-US"/>
+              </w:rPr>
+              <w:t>static</w:t>
+            </w:r>
+            <w:r>
+              <w:rPr>
+                <w:rFonts w:ascii="Consolas" w:hAnsi="Consolas" w:cs="Consolas"/>
+                <w:color w:val="000000"/>
+                <w:sz w:val="19"/>
+                <w:szCs w:val="19"/>
+                <w:lang w:val="en-US"/>
+              </w:rPr>
+              <w:t xml:space="preserve"> Canvas </w:t>
+            </w:r>
+            <w:proofErr w:type="spellStart"/>
+            <w:r>
+              <w:rPr>
+                <w:rFonts w:ascii="Consolas" w:hAnsi="Consolas" w:cs="Consolas"/>
+                <w:color w:val="000000"/>
+                <w:sz w:val="19"/>
+                <w:szCs w:val="19"/>
+                <w:lang w:val="en-US"/>
+              </w:rPr>
+              <w:t>canvas</w:t>
+            </w:r>
+            <w:proofErr w:type="spellEnd"/>
+            <w:r>
+              <w:rPr>
+                <w:rFonts w:ascii="Consolas" w:hAnsi="Consolas" w:cs="Consolas"/>
+                <w:color w:val="000000"/>
+                <w:sz w:val="19"/>
+                <w:szCs w:val="19"/>
+                <w:lang w:val="en-US"/>
+              </w:rPr>
+              <w:t xml:space="preserve"> { </w:t>
+            </w:r>
+            <w:r>
+              <w:rPr>
+                <w:rFonts w:ascii="Consolas" w:hAnsi="Consolas" w:cs="Consolas"/>
+                <w:color w:val="0000FF"/>
+                <w:sz w:val="19"/>
+                <w:szCs w:val="19"/>
+                <w:lang w:val="en-US"/>
+              </w:rPr>
+              <w:t>get</w:t>
+            </w:r>
+            <w:r>
+              <w:rPr>
+                <w:rFonts w:ascii="Consolas" w:hAnsi="Consolas" w:cs="Consolas"/>
+                <w:color w:val="000000"/>
+                <w:sz w:val="19"/>
+                <w:szCs w:val="19"/>
+                <w:lang w:val="en-US"/>
+              </w:rPr>
+              <w:t xml:space="preserve">; </w:t>
+            </w:r>
+            <w:r>
+              <w:rPr>
+                <w:rFonts w:ascii="Consolas" w:hAnsi="Consolas" w:cs="Consolas"/>
+                <w:color w:val="0000FF"/>
+                <w:sz w:val="19"/>
+                <w:szCs w:val="19"/>
+                <w:lang w:val="en-US"/>
+              </w:rPr>
+              <w:t>private</w:t>
+            </w:r>
+            <w:r>
+              <w:rPr>
+                <w:rFonts w:ascii="Consolas" w:hAnsi="Consolas" w:cs="Consolas"/>
+                <w:color w:val="000000"/>
+                <w:sz w:val="19"/>
+                <w:szCs w:val="19"/>
+                <w:lang w:val="en-US"/>
+              </w:rPr>
+              <w:t xml:space="preserve"> </w:t>
+            </w:r>
+            <w:r>
+              <w:rPr>
+                <w:rFonts w:ascii="Consolas" w:hAnsi="Consolas" w:cs="Consolas"/>
+                <w:color w:val="0000FF"/>
+                <w:sz w:val="19"/>
+                <w:szCs w:val="19"/>
+                <w:lang w:val="en-US"/>
+              </w:rPr>
+              <w:t>set</w:t>
+            </w:r>
+            <w:r>
+              <w:rPr>
+                <w:rFonts w:ascii="Consolas" w:hAnsi="Consolas" w:cs="Consolas"/>
+                <w:color w:val="000000"/>
+                <w:sz w:val="19"/>
+                <w:szCs w:val="19"/>
+                <w:lang w:val="en-US"/>
+              </w:rPr>
+              <w:t>; }</w:t>
+            </w:r>
+          </w:p>
+        </w:tc>
+        <w:tc>
+          <w:tcPr>
+            <w:tcW w:w="3254" w:type="dxa"/>
+          </w:tcPr>
+          <w:p>
+            <w:pPr>
+              <w:rPr>
+                <w:rFonts w:ascii="Consolas" w:hAnsi="Consolas"/>
+                <w:sz w:val="24"/>
+                <w:lang w:val="en-US"/>
+              </w:rPr>
+            </w:pPr>
+            <w:r>
+              <w:rPr>
+                <w:rFonts w:ascii="Consolas" w:hAnsi="Consolas"/>
+                <w:sz w:val="24"/>
+              </w:rPr>
+              <w:t xml:space="preserve">Текущий </w:t>
+            </w:r>
+            <w:r>
+              <w:rPr>
+                <w:rFonts w:ascii="Consolas" w:hAnsi="Consolas"/>
+                <w:sz w:val="24"/>
+                <w:lang w:val="en-US"/>
+              </w:rPr>
+              <w:t>Canvas</w:t>
+            </w:r>
+          </w:p>
+        </w:tc>
+        <w:bookmarkStart w:id="0" w:name="_GoBack"/>
+        <w:bookmarkEnd w:id="0"/>
       </w:tr>
     </w:tbl>
     <w:p>
@@ -2093,6 +2678,7 @@
         <w:rPr>
           <w:rFonts w:ascii="Consolas" w:hAnsi="Consolas"/>
           <w:sz w:val="24"/>
+          <w:lang w:val="en-US"/>
         </w:rPr>
       </w:pPr>
     </w:p>
@@ -2156,7 +2742,6 @@
               <w:rPr>
                 <w:rFonts w:ascii="Consolas" w:hAnsi="Consolas"/>
                 <w:sz w:val="24"/>
-                <w:lang w:val="en-US"/>
               </w:rPr>
               <w:t xml:space="preserve"> </w:t>
             </w:r>
@@ -2171,7 +2756,6 @@
               <w:rPr>
                 <w:rFonts w:ascii="Consolas" w:hAnsi="Consolas"/>
                 <w:sz w:val="24"/>
-                <w:lang w:val="en-US"/>
               </w:rPr>
               <w:t xml:space="preserve">. </w:t>
             </w:r>
@@ -2204,6 +2788,90 @@
               <w:rPr>
                 <w:rFonts w:ascii="Consolas" w:hAnsi="Consolas"/>
                 <w:sz w:val="24"/>
+              </w:rPr>
+            </w:pPr>
+          </w:p>
+          <w:p>
+            <w:pPr>
+              <w:rPr>
+                <w:rFonts w:ascii="Consolas" w:hAnsi="Consolas"/>
+                <w:sz w:val="24"/>
+                <w:lang w:val="en-US"/>
+              </w:rPr>
+            </w:pPr>
+            <w:r>
+              <w:rPr>
+                <w:rFonts w:ascii="Consolas" w:hAnsi="Consolas"/>
+                <w:sz w:val="24"/>
+              </w:rPr>
+              <w:t>Получать</w:t>
+            </w:r>
+            <w:r>
+              <w:rPr>
+                <w:rFonts w:ascii="Consolas" w:hAnsi="Consolas"/>
+                <w:sz w:val="24"/>
+                <w:lang w:val="en-US"/>
+              </w:rPr>
+              <w:t xml:space="preserve"> </w:t>
+            </w:r>
+            <w:r>
+              <w:rPr>
+                <w:rFonts w:ascii="Consolas" w:hAnsi="Consolas"/>
+                <w:sz w:val="24"/>
+              </w:rPr>
+              <w:t>через</w:t>
+            </w:r>
+            <w:r>
+              <w:rPr>
+                <w:rFonts w:ascii="Consolas" w:hAnsi="Consolas"/>
+                <w:sz w:val="24"/>
+                <w:lang w:val="en-US"/>
+              </w:rPr>
+              <w:t xml:space="preserve"> Singleton </w:t>
+            </w:r>
+            <w:proofErr w:type="spellStart"/>
+            <w:r>
+              <w:rPr>
+                <w:rFonts w:ascii="Consolas" w:hAnsi="Consolas"/>
+                <w:sz w:val="24"/>
+                <w:lang w:val="en-US"/>
+              </w:rPr>
+              <w:t>GameManager</w:t>
+            </w:r>
+            <w:proofErr w:type="spellEnd"/>
+            <w:r>
+              <w:rPr>
+                <w:rFonts w:ascii="Consolas" w:hAnsi="Consolas"/>
+                <w:sz w:val="24"/>
+                <w:lang w:val="en-US"/>
+              </w:rPr>
+              <w:t xml:space="preserve"> (</w:t>
+            </w:r>
+            <w:proofErr w:type="spellStart"/>
+            <w:r>
+              <w:rPr>
+                <w:rFonts w:ascii="Consolas" w:hAnsi="Consolas"/>
+                <w:sz w:val="24"/>
+                <w:lang w:val="en-US"/>
+              </w:rPr>
+              <w:t>GameManager.currentLevel</w:t>
+            </w:r>
+            <w:proofErr w:type="spellEnd"/>
+            <w:r>
+              <w:rPr>
+                <w:rFonts w:ascii="Consolas" w:hAnsi="Consolas"/>
+                <w:sz w:val="24"/>
+                <w:lang w:val="en-US"/>
+              </w:rPr>
+              <w:t>)</w:t>
+            </w:r>
+          </w:p>
+          <w:p>
+            <w:pPr>
+              <w:rPr>
+                <w:rFonts w:ascii="Consolas" w:hAnsi="Consolas"/>
+                <w:sz w:val="24"/>
+                <w:lang w:val="en-US"/>
               </w:rPr>
             </w:pPr>
           </w:p>
@@ -2218,10 +2886,9 @@
           <w:rFonts w:ascii="Consolas" w:hAnsi="Consolas"/>
           <w:b/>
           <w:sz w:val="44"/>
+          <w:lang w:val="en-US"/>
         </w:rPr>
       </w:pPr>
-      <w:bookmarkStart w:id="0" w:name="_GoBack"/>
-      <w:bookmarkEnd w:id="0"/>
     </w:p>
     <w:sectPr>
       <w:pgSz w:w="11906" w:h="16838"/>
@@ -2844,7 +3511,6 @@
   <w:style w:type="character" w:default="1" w:styleId="a0">
     <w:name w:val="Default Paragraph Font"/>
     <w:uiPriority w:val="1"/>
-    <w:semiHidden/>
     <w:unhideWhenUsed/>
   </w:style>
   <w:style w:type="table" w:default="1" w:styleId="a1">

</xml_diff>